<commit_message>
Update Limpieza y transformación.docx
</commit_message>
<xml_diff>
--- a/Limpieza y transformación.docx
+++ b/Limpieza y transformación.docx
@@ -3381,7 +3381,7 @@
           <w:sz w:val="26"/>
           <w:sz-cs w:val="26"/>
           <w:b/>
-          <w:color w:val="FFFF0B"/>
+          <w:color w:val="FC75FF"/>
         </w:rPr>
         <w:t xml:space="preserve">¿Qué hacemos con los NaN?</w:t>
       </w:r>
@@ -3390,280 +3390,7 @@
           <w:rFonts w:ascii="Helvetica Neue" w:hAnsi="Helvetica Neue" w:cs="Helvetica Neue"/>
           <w:sz w:val="26"/>
           <w:sz-cs w:val="26"/>
-        </w:rPr>
-        <w:t xml:space="preserve"/>
-      </w:r>
-    </w:p>
-    <w:p>
-      <w:pPr/>
-      <w:r>
-        <w:rPr>
-          <w:rFonts w:ascii="Helvetica Neue" w:hAnsi="Helvetica Neue" w:cs="Helvetica Neue"/>
-          <w:sz w:val="26"/>
-          <w:sz-cs w:val="26"/>
-        </w:rPr>
-        <w:t xml:space="preserve"/>
-      </w:r>
-    </w:p>
-    <w:p>
-      <w:pPr/>
-      <w:r>
-        <w:rPr>
-          <w:rFonts w:ascii="Helvetica Neue" w:hAnsi="Helvetica Neue" w:cs="Helvetica Neue"/>
-          <w:sz w:val="26"/>
-          <w:sz-cs w:val="26"/>
-        </w:rPr>
-        <w:t xml:space="preserve"/>
-      </w:r>
-    </w:p>
-    <w:p>
-      <w:pPr>
-        <w:jc w:val="center"/>
-      </w:pPr>
-      <w:r>
-        <w:rPr>
-          <w:rFonts w:ascii="Helvetica Neue" w:hAnsi="Helvetica Neue" w:cs="Helvetica Neue"/>
-          <w:sz w:val="26"/>
-          <w:sz-cs w:val="26"/>
-          <w:b/>
-        </w:rPr>
-        <w:t xml:space="preserve">Tipo de variable</w:t>
-      </w:r>
-      <w:r>
-        <w:rPr>
-          <w:rFonts w:ascii="Helvetica" w:hAnsi="Helvetica" w:cs="Helvetica"/>
-          <w:sz w:val="24"/>
-          <w:sz-cs w:val="24"/>
-        </w:rPr>
-        <w:t xml:space="preserve"/>
-      </w:r>
-    </w:p>
-    <w:p>
-      <w:pPr>
-        <w:jc w:val="center"/>
-      </w:pPr>
-      <w:r>
-        <w:rPr>
-          <w:rFonts w:ascii="Helvetica Neue" w:hAnsi="Helvetica Neue" w:cs="Helvetica Neue"/>
-          <w:sz w:val="26"/>
-          <w:sz-cs w:val="26"/>
-          <w:b/>
-        </w:rPr>
-        <w:t xml:space="preserve">Estrategia para NaN</w:t>
-      </w:r>
-      <w:r>
-        <w:rPr>
-          <w:rFonts w:ascii="Helvetica" w:hAnsi="Helvetica" w:cs="Helvetica"/>
-          <w:sz w:val="24"/>
-          <w:sz-cs w:val="24"/>
-        </w:rPr>
-        <w:t xml:space="preserve"/>
-      </w:r>
-    </w:p>
-    <w:p>
-      <w:pPr>
-        <w:jc w:val="center"/>
-      </w:pPr>
-      <w:r>
-        <w:rPr>
-          <w:rFonts w:ascii="Helvetica Neue" w:hAnsi="Helvetica Neue" w:cs="Helvetica Neue"/>
-          <w:sz w:val="26"/>
-          <w:sz-cs w:val="26"/>
-          <w:b/>
-        </w:rPr>
-        <w:t xml:space="preserve">Comentario</w:t>
-      </w:r>
-      <w:r>
-        <w:rPr>
-          <w:rFonts w:ascii="Helvetica" w:hAnsi="Helvetica" w:cs="Helvetica"/>
-          <w:sz w:val="24"/>
-          <w:sz-cs w:val="24"/>
-        </w:rPr>
-        <w:t xml:space="preserve"/>
-      </w:r>
-    </w:p>
-    <w:p>
-      <w:pPr/>
-      <w:r>
-        <w:rPr>
-          <w:rFonts w:ascii="Helvetica Neue" w:hAnsi="Helvetica Neue" w:cs="Helvetica Neue"/>
-          <w:sz w:val="26"/>
-          <w:sz-cs w:val="26"/>
-          <w:b/>
-        </w:rPr>
-        <w:t xml:space="preserve">Categórica</w:t>
-      </w:r>
-      <w:r>
-        <w:rPr>
-          <w:rFonts w:ascii="Helvetica" w:hAnsi="Helvetica" w:cs="Helvetica"/>
-          <w:sz w:val="24"/>
-          <w:sz-cs w:val="24"/>
-        </w:rPr>
-        <w:t xml:space="preserve"/>
-      </w:r>
-    </w:p>
-    <w:p>
-      <w:pPr/>
-      <w:r>
-        <w:rPr>
-          <w:rFonts w:ascii="Helvetica Neue" w:hAnsi="Helvetica Neue" w:cs="Helvetica Neue"/>
-          <w:sz w:val="26"/>
-          <w:sz-cs w:val="26"/>
-        </w:rPr>
-        <w:t xml:space="preserve">Reemplazar con la moda</w:t>
-      </w:r>
-      <w:r>
-        <w:rPr>
-          <w:rFonts w:ascii="Helvetica" w:hAnsi="Helvetica" w:cs="Helvetica"/>
-          <w:sz w:val="24"/>
-          <w:sz-cs w:val="24"/>
-        </w:rPr>
-        <w:t xml:space="preserve"/>
-      </w:r>
-    </w:p>
-    <w:p>
-      <w:pPr/>
-      <w:r>
-        <w:rPr>
-          <w:rFonts w:ascii="Helvetica Neue" w:hAnsi="Helvetica Neue" w:cs="Helvetica Neue"/>
-          <w:sz w:val="26"/>
-          <w:sz-cs w:val="26"/>
-        </w:rPr>
-        <w:t xml:space="preserve">Mantiene la categoría más común</w:t>
-      </w:r>
-      <w:r>
-        <w:rPr>
-          <w:rFonts w:ascii="Helvetica" w:hAnsi="Helvetica" w:cs="Helvetica"/>
-          <w:sz w:val="24"/>
-          <w:sz-cs w:val="24"/>
-        </w:rPr>
-        <w:t xml:space="preserve"/>
-      </w:r>
-    </w:p>
-    <w:p>
-      <w:pPr/>
-      <w:r>
-        <w:rPr>
-          <w:rFonts w:ascii="Helvetica Neue" w:hAnsi="Helvetica Neue" w:cs="Helvetica Neue"/>
-          <w:sz w:val="26"/>
-          <w:sz-cs w:val="26"/>
-          <w:b/>
-        </w:rPr>
-        <w:t xml:space="preserve">Binaria (Sí/No)</w:t>
-      </w:r>
-      <w:r>
-        <w:rPr>
-          <w:rFonts w:ascii="Helvetica" w:hAnsi="Helvetica" w:cs="Helvetica"/>
-          <w:sz w:val="24"/>
-          <w:sz-cs w:val="24"/>
-        </w:rPr>
-        <w:t xml:space="preserve"/>
-      </w:r>
-    </w:p>
-    <w:p>
-      <w:pPr/>
-      <w:r>
-        <w:rPr>
-          <w:rFonts w:ascii="Helvetica Neue" w:hAnsi="Helvetica Neue" w:cs="Helvetica Neue"/>
-          <w:sz w:val="26"/>
-          <w:sz-cs w:val="26"/>
-        </w:rPr>
-        <w:t xml:space="preserve">Reemplazar con No / 0</w:t>
-      </w:r>
-      <w:r>
-        <w:rPr>
-          <w:rFonts w:ascii="Helvetica" w:hAnsi="Helvetica" w:cs="Helvetica"/>
-          <w:sz w:val="24"/>
-          <w:sz-cs w:val="24"/>
-        </w:rPr>
-        <w:t xml:space="preserve"/>
-      </w:r>
-    </w:p>
-    <w:p>
-      <w:pPr/>
-      <w:r>
-        <w:rPr>
-          <w:rFonts w:ascii="Helvetica Neue" w:hAnsi="Helvetica Neue" w:cs="Helvetica Neue"/>
-          <w:sz w:val="26"/>
-          <w:sz-cs w:val="26"/>
-        </w:rPr>
-        <w:t xml:space="preserve">La ausencia normalmente significa “No”</w:t>
-      </w:r>
-      <w:r>
-        <w:rPr>
-          <w:rFonts w:ascii="Helvetica" w:hAnsi="Helvetica" w:cs="Helvetica"/>
-          <w:sz w:val="24"/>
-          <w:sz-cs w:val="24"/>
-        </w:rPr>
-        <w:t xml:space="preserve"/>
-      </w:r>
-    </w:p>
-    <w:p>
-      <w:pPr/>
-      <w:r>
-        <w:rPr>
-          <w:rFonts w:ascii="Helvetica Neue" w:hAnsi="Helvetica Neue" w:cs="Helvetica Neue"/>
-          <w:sz w:val="26"/>
-          <w:sz-cs w:val="26"/>
-          <w:b/>
-        </w:rPr>
-        <w:t xml:space="preserve">Numérica</w:t>
-      </w:r>
-      <w:r>
-        <w:rPr>
-          <w:rFonts w:ascii="Helvetica" w:hAnsi="Helvetica" w:cs="Helvetica"/>
-          <w:sz w:val="24"/>
-          <w:sz-cs w:val="24"/>
-        </w:rPr>
-        <w:t xml:space="preserve"/>
-      </w:r>
-    </w:p>
-    <w:p>
-      <w:pPr/>
-      <w:r>
-        <w:rPr>
-          <w:rFonts w:ascii="Helvetica Neue" w:hAnsi="Helvetica Neue" w:cs="Helvetica Neue"/>
-          <w:sz w:val="26"/>
-          <w:sz-cs w:val="26"/>
-        </w:rPr>
-        <w:t xml:space="preserve">Reemplazar con mediana</w:t>
-      </w:r>
-      <w:r>
-        <w:rPr>
-          <w:rFonts w:ascii="Helvetica" w:hAnsi="Helvetica" w:cs="Helvetica"/>
-          <w:sz w:val="24"/>
-          <w:sz-cs w:val="24"/>
-        </w:rPr>
-        <w:t xml:space="preserve"/>
-      </w:r>
-    </w:p>
-    <w:p>
-      <w:pPr/>
-      <w:r>
-        <w:rPr>
-          <w:rFonts w:ascii="Helvetica Neue" w:hAnsi="Helvetica Neue" w:cs="Helvetica Neue"/>
-          <w:sz w:val="26"/>
-          <w:sz-cs w:val="26"/>
-        </w:rPr>
-        <w:t xml:space="preserve">Robusto frente a valores extremos</w:t>
-      </w:r>
-      <w:r>
-        <w:rPr>
-          <w:rFonts w:ascii="Helvetica Neue" w:hAnsi="Helvetica Neue" w:cs="Helvetica Neue"/>
-          <w:sz w:val="26"/>
-          <w:sz-cs w:val="26"/>
-          <w:b/>
-        </w:rPr>
-        <w:t xml:space="preserve"/>
-      </w:r>
-    </w:p>
-    <w:p>
-      <w:pPr/>
-      <w:r>
-        <w:rPr>
-          <w:rFonts w:ascii="Helvetica Neue" w:hAnsi="Helvetica Neue" w:cs="Helvetica Neue"/>
-          <w:sz w:val="26"/>
-          <w:sz-cs w:val="26"/>
+          <w:color w:val="FC75FF"/>
         </w:rPr>
         <w:t xml:space="preserve"/>
       </w:r>

</xml_diff>